<commit_message>
Ada kata-kata yang dobel
</commit_message>
<xml_diff>
--- a/PROPOSAL PPL.docx
+++ b/PROPOSAL PPL.docx
@@ -169,43 +169,7 @@
           <w:sz w:val="24"/>
           <w:szCs w:val="24"/>
         </w:rPr>
-        <w:t xml:space="preserve">Muhammad </w:t>
-      </w:r>
-      <w:proofErr w:type="spellStart"/>
-      <w:r>
-        <w:rPr>
-          <w:rFonts w:ascii="Times New Roman" w:hAnsi="Times New Roman" w:cs="Times New Roman"/>
-          <w:sz w:val="24"/>
-          <w:szCs w:val="24"/>
-        </w:rPr>
-        <w:t>Alam</w:t>
-      </w:r>
-      <w:proofErr w:type="spellEnd"/>
-      <w:r>
-        <w:rPr>
-          <w:rFonts w:ascii="Times New Roman" w:hAnsi="Times New Roman" w:cs="Times New Roman"/>
-          <w:sz w:val="24"/>
-          <w:szCs w:val="24"/>
-        </w:rPr>
-        <w:t xml:space="preserve"> </w:t>
-      </w:r>
-      <w:proofErr w:type="spellStart"/>
-      <w:r>
-        <w:rPr>
-          <w:rFonts w:ascii="Times New Roman" w:hAnsi="Times New Roman" w:cs="Times New Roman"/>
-          <w:sz w:val="24"/>
-          <w:szCs w:val="24"/>
-        </w:rPr>
-        <w:t>Cahya</w:t>
-      </w:r>
-      <w:proofErr w:type="spellEnd"/>
-      <w:r>
-        <w:rPr>
-          <w:rFonts w:ascii="Times New Roman" w:hAnsi="Times New Roman" w:cs="Times New Roman"/>
-          <w:sz w:val="24"/>
-          <w:szCs w:val="24"/>
-        </w:rPr>
-        <w:t xml:space="preserve"> </w:t>
+        <w:t xml:space="preserve">Muhammad Alam Cahya </w:t>
       </w:r>
       <w:proofErr w:type="spellStart"/>
       <w:r>
@@ -3905,160 +3869,124 @@
         </w:rPr>
         <w:t xml:space="preserve"> </w:t>
       </w:r>
-      <w:proofErr w:type="spellStart"/>
-      <w:r>
-        <w:rPr>
-          <w:rFonts w:ascii="Times New Roman" w:hAnsi="Times New Roman" w:cs="Times New Roman"/>
-          <w:sz w:val="24"/>
-          <w:szCs w:val="24"/>
-        </w:rPr>
-        <w:t>harus</w:t>
-      </w:r>
-      <w:proofErr w:type="spellEnd"/>
-      <w:r>
-        <w:rPr>
-          <w:rFonts w:ascii="Times New Roman" w:hAnsi="Times New Roman" w:cs="Times New Roman"/>
-          <w:sz w:val="24"/>
-          <w:szCs w:val="24"/>
-        </w:rPr>
-        <w:t xml:space="preserve"> </w:t>
-      </w:r>
-      <w:proofErr w:type="spellStart"/>
-      <w:r>
-        <w:rPr>
-          <w:rFonts w:ascii="Times New Roman" w:hAnsi="Times New Roman" w:cs="Times New Roman"/>
-          <w:sz w:val="24"/>
-          <w:szCs w:val="24"/>
-        </w:rPr>
-        <w:t>mengupload</w:t>
-      </w:r>
-      <w:proofErr w:type="spellEnd"/>
-      <w:r>
-        <w:rPr>
-          <w:rFonts w:ascii="Times New Roman" w:hAnsi="Times New Roman" w:cs="Times New Roman"/>
-          <w:sz w:val="24"/>
-          <w:szCs w:val="24"/>
-        </w:rPr>
-        <w:t xml:space="preserve"> </w:t>
-      </w:r>
-      <w:proofErr w:type="spellStart"/>
-      <w:r>
-        <w:rPr>
-          <w:rFonts w:ascii="Times New Roman" w:hAnsi="Times New Roman" w:cs="Times New Roman"/>
-          <w:sz w:val="24"/>
-          <w:szCs w:val="24"/>
-        </w:rPr>
-        <w:t>haruslah</w:t>
-      </w:r>
-      <w:proofErr w:type="spellEnd"/>
-      <w:r>
-        <w:rPr>
-          <w:rFonts w:ascii="Times New Roman" w:hAnsi="Times New Roman" w:cs="Times New Roman"/>
-          <w:sz w:val="24"/>
-          <w:szCs w:val="24"/>
-        </w:rPr>
-        <w:t xml:space="preserve"> </w:t>
-      </w:r>
-      <w:proofErr w:type="spellStart"/>
-      <w:r>
-        <w:rPr>
-          <w:rFonts w:ascii="Times New Roman" w:hAnsi="Times New Roman" w:cs="Times New Roman"/>
-          <w:sz w:val="24"/>
-          <w:szCs w:val="24"/>
-        </w:rPr>
-        <w:t>mengupload</w:t>
-      </w:r>
-      <w:proofErr w:type="spellEnd"/>
-      <w:r>
-        <w:rPr>
-          <w:rFonts w:ascii="Times New Roman" w:hAnsi="Times New Roman" w:cs="Times New Roman"/>
-          <w:sz w:val="24"/>
-          <w:szCs w:val="24"/>
-        </w:rPr>
-        <w:t xml:space="preserve"> Startup/</w:t>
-      </w:r>
-      <w:proofErr w:type="spellStart"/>
-      <w:r>
-        <w:rPr>
-          <w:rFonts w:ascii="Times New Roman" w:hAnsi="Times New Roman" w:cs="Times New Roman"/>
-          <w:sz w:val="24"/>
-          <w:szCs w:val="24"/>
-        </w:rPr>
-        <w:t>Proyek</w:t>
-      </w:r>
-      <w:proofErr w:type="spellEnd"/>
-      <w:r>
-        <w:rPr>
-          <w:rFonts w:ascii="Times New Roman" w:hAnsi="Times New Roman" w:cs="Times New Roman"/>
-          <w:sz w:val="24"/>
-          <w:szCs w:val="24"/>
-        </w:rPr>
-        <w:t xml:space="preserve"> </w:t>
-      </w:r>
-      <w:proofErr w:type="spellStart"/>
-      <w:r>
-        <w:rPr>
-          <w:rFonts w:ascii="Times New Roman" w:hAnsi="Times New Roman" w:cs="Times New Roman"/>
-          <w:sz w:val="24"/>
-          <w:szCs w:val="24"/>
-        </w:rPr>
-        <w:t>tidak</w:t>
-      </w:r>
-      <w:proofErr w:type="spellEnd"/>
-      <w:r>
-        <w:rPr>
-          <w:rFonts w:ascii="Times New Roman" w:hAnsi="Times New Roman" w:cs="Times New Roman"/>
-          <w:sz w:val="24"/>
-          <w:szCs w:val="24"/>
-        </w:rPr>
-        <w:t xml:space="preserve"> </w:t>
-      </w:r>
-      <w:proofErr w:type="spellStart"/>
-      <w:r>
-        <w:rPr>
-          <w:rFonts w:ascii="Times New Roman" w:hAnsi="Times New Roman" w:cs="Times New Roman"/>
-          <w:sz w:val="24"/>
-          <w:szCs w:val="24"/>
-        </w:rPr>
-        <w:t>boleh</w:t>
-      </w:r>
-      <w:proofErr w:type="spellEnd"/>
-      <w:r>
-        <w:rPr>
-          <w:rFonts w:ascii="Times New Roman" w:hAnsi="Times New Roman" w:cs="Times New Roman"/>
-          <w:sz w:val="24"/>
-          <w:szCs w:val="24"/>
-        </w:rPr>
-        <w:t xml:space="preserve"> </w:t>
-      </w:r>
-      <w:proofErr w:type="spellStart"/>
-      <w:r>
-        <w:rPr>
-          <w:rFonts w:ascii="Times New Roman" w:hAnsi="Times New Roman" w:cs="Times New Roman"/>
-          <w:sz w:val="24"/>
-          <w:szCs w:val="24"/>
-        </w:rPr>
-        <w:t>kepanitian</w:t>
-      </w:r>
-      <w:proofErr w:type="spellEnd"/>
-      <w:r>
-        <w:rPr>
-          <w:rFonts w:ascii="Times New Roman" w:hAnsi="Times New Roman" w:cs="Times New Roman"/>
-          <w:sz w:val="24"/>
-          <w:szCs w:val="24"/>
-        </w:rPr>
-        <w:t xml:space="preserve"> acara</w:t>
-      </w:r>
-      <w:r>
-        <w:rPr>
-          <w:rFonts w:ascii="Times New Roman" w:hAnsi="Times New Roman" w:cs="Times New Roman"/>
-          <w:sz w:val="24"/>
-          <w:szCs w:val="24"/>
-        </w:rPr>
-        <w:t>.</w:t>
-      </w:r>
       <w:bookmarkStart w:id="0" w:name="_GoBack"/>
       <w:bookmarkEnd w:id="0"/>
+      <w:proofErr w:type="spellStart"/>
+      <w:r>
+        <w:rPr>
+          <w:rFonts w:ascii="Times New Roman" w:hAnsi="Times New Roman" w:cs="Times New Roman"/>
+          <w:sz w:val="24"/>
+          <w:szCs w:val="24"/>
+        </w:rPr>
+        <w:t>haruslah</w:t>
+      </w:r>
+      <w:proofErr w:type="spellEnd"/>
+      <w:r>
+        <w:rPr>
+          <w:rFonts w:ascii="Times New Roman" w:hAnsi="Times New Roman" w:cs="Times New Roman"/>
+          <w:sz w:val="24"/>
+          <w:szCs w:val="24"/>
+        </w:rPr>
+        <w:t xml:space="preserve"> </w:t>
+      </w:r>
+      <w:proofErr w:type="spellStart"/>
+      <w:r>
+        <w:rPr>
+          <w:rFonts w:ascii="Times New Roman" w:hAnsi="Times New Roman" w:cs="Times New Roman"/>
+          <w:sz w:val="24"/>
+          <w:szCs w:val="24"/>
+        </w:rPr>
+        <w:t>mengupload</w:t>
+      </w:r>
+      <w:proofErr w:type="spellEnd"/>
+      <w:r>
+        <w:rPr>
+          <w:rFonts w:ascii="Times New Roman" w:hAnsi="Times New Roman" w:cs="Times New Roman"/>
+          <w:sz w:val="24"/>
+          <w:szCs w:val="24"/>
+        </w:rPr>
+        <w:t xml:space="preserve"> Startup/</w:t>
+      </w:r>
+      <w:proofErr w:type="spellStart"/>
+      <w:r>
+        <w:rPr>
+          <w:rFonts w:ascii="Times New Roman" w:hAnsi="Times New Roman" w:cs="Times New Roman"/>
+          <w:sz w:val="24"/>
+          <w:szCs w:val="24"/>
+        </w:rPr>
+        <w:t>Proyek</w:t>
+      </w:r>
+      <w:proofErr w:type="spellEnd"/>
+      <w:r>
+        <w:rPr>
+          <w:rFonts w:ascii="Times New Roman" w:hAnsi="Times New Roman" w:cs="Times New Roman"/>
+          <w:sz w:val="24"/>
+          <w:szCs w:val="24"/>
+        </w:rPr>
+        <w:t xml:space="preserve"> </w:t>
+      </w:r>
+      <w:proofErr w:type="spellStart"/>
+      <w:r>
+        <w:rPr>
+          <w:rFonts w:ascii="Times New Roman" w:hAnsi="Times New Roman" w:cs="Times New Roman"/>
+          <w:sz w:val="24"/>
+          <w:szCs w:val="24"/>
+        </w:rPr>
+        <w:t>tidak</w:t>
+      </w:r>
+      <w:proofErr w:type="spellEnd"/>
+      <w:r>
+        <w:rPr>
+          <w:rFonts w:ascii="Times New Roman" w:hAnsi="Times New Roman" w:cs="Times New Roman"/>
+          <w:sz w:val="24"/>
+          <w:szCs w:val="24"/>
+        </w:rPr>
+        <w:t xml:space="preserve"> </w:t>
+      </w:r>
+      <w:proofErr w:type="spellStart"/>
+      <w:r>
+        <w:rPr>
+          <w:rFonts w:ascii="Times New Roman" w:hAnsi="Times New Roman" w:cs="Times New Roman"/>
+          <w:sz w:val="24"/>
+          <w:szCs w:val="24"/>
+        </w:rPr>
+        <w:t>boleh</w:t>
+      </w:r>
+      <w:proofErr w:type="spellEnd"/>
+      <w:r>
+        <w:rPr>
+          <w:rFonts w:ascii="Times New Roman" w:hAnsi="Times New Roman" w:cs="Times New Roman"/>
+          <w:sz w:val="24"/>
+          <w:szCs w:val="24"/>
+        </w:rPr>
+        <w:t xml:space="preserve"> </w:t>
+      </w:r>
+      <w:proofErr w:type="spellStart"/>
+      <w:r>
+        <w:rPr>
+          <w:rFonts w:ascii="Times New Roman" w:hAnsi="Times New Roman" w:cs="Times New Roman"/>
+          <w:sz w:val="24"/>
+          <w:szCs w:val="24"/>
+        </w:rPr>
+        <w:t>kepanitian</w:t>
+      </w:r>
+      <w:proofErr w:type="spellEnd"/>
+      <w:r>
+        <w:rPr>
+          <w:rFonts w:ascii="Times New Roman" w:hAnsi="Times New Roman" w:cs="Times New Roman"/>
+          <w:sz w:val="24"/>
+          <w:szCs w:val="24"/>
+        </w:rPr>
+        <w:t xml:space="preserve"> acara</w:t>
+      </w:r>
+      <w:r>
+        <w:rPr>
+          <w:rFonts w:ascii="Times New Roman" w:hAnsi="Times New Roman" w:cs="Times New Roman"/>
+          <w:sz w:val="24"/>
+          <w:szCs w:val="24"/>
+        </w:rPr>
+        <w:t>.</w:t>
+      </w:r>
     </w:p>
     <w:p>
       <w:pPr>

</xml_diff>